<commit_message>
added reference numbering in bibliography section
</commit_message>
<xml_diff>
--- a/bpcell/bpcell_example.docx
+++ b/bpcell/bpcell_example.docx
@@ -188,7 +188,7 @@
     <w:p>
       <w:pPr>
         <w:pStyle w:val="NormalWeb"/>
-        <w:divId w:val="601569827"/>
+        <w:divId w:val="2067758350"/>
         <w:rPr>
           <w:noProof/>
         </w:rPr>
@@ -210,6 +210,12 @@
           <w:lang w:val="en-US"/>
         </w:rPr>
         <w:fldChar w:fldCharType="separate"/>
+      </w:r>
+      <w:r>
+        <w:rPr>
+          <w:noProof/>
+        </w:rPr>
+        <w:t xml:space="preserve">1. </w:t>
       </w:r>
       <w:r>
         <w:rPr>
@@ -238,72 +244,84 @@
           <w:noProof/>
         </w:rPr>
         <w:t>, N 1.–P.55–64.</w:t>
+      </w:r>
+    </w:p>
+    <w:p>
+      <w:pPr>
+        <w:pStyle w:val="NormalWeb"/>
+        <w:divId w:val="2067758350"/>
+        <w:rPr>
+          <w:noProof/>
+        </w:rPr>
+      </w:pPr>
+      <w:r>
+        <w:rPr>
+          <w:noProof/>
+        </w:rPr>
+        <w:t xml:space="preserve">2. </w:t>
+      </w:r>
+      <w:r>
+        <w:rPr>
+          <w:i/>
+          <w:iCs/>
+          <w:noProof/>
+        </w:rPr>
+        <w:t>Weinberg R. A.</w:t>
+      </w:r>
+      <w:r>
+        <w:rPr>
+          <w:noProof/>
+        </w:rPr>
+        <w:t xml:space="preserve"> The Biology of Cancer .–New York: “Garland Science”, 2013.–960p.</w:t>
+      </w:r>
+    </w:p>
+    <w:p>
+      <w:pPr>
+        <w:pStyle w:val="NormalWeb"/>
+        <w:divId w:val="2067758350"/>
+        <w:rPr>
+          <w:noProof/>
+        </w:rPr>
+      </w:pPr>
+      <w:r>
+        <w:rPr>
+          <w:noProof/>
+        </w:rPr>
+        <w:t xml:space="preserve">3. </w:t>
+      </w:r>
+      <w:r>
+        <w:rPr>
+          <w:i/>
+          <w:iCs/>
+          <w:noProof/>
+        </w:rPr>
+        <w:t>Fletcher D. A., Mullins R. D.</w:t>
+      </w:r>
+      <w:r>
+        <w:rPr>
+          <w:noProof/>
+        </w:rPr>
+        <w:t xml:space="preserve"> Cell mechanics and the cytoskeleton // Nature.–2010.–</w:t>
+      </w:r>
+      <w:r>
+        <w:rPr>
+          <w:b/>
+          <w:bCs/>
+          <w:noProof/>
+        </w:rPr>
+        <w:t>463</w:t>
+      </w:r>
+      <w:r>
+        <w:rPr>
+          <w:noProof/>
+        </w:rPr>
+        <w:t xml:space="preserve">, N 7280.–P.485–92. </w:t>
       </w:r>
     </w:p>
     <w:p>
       <w:pPr>
         <w:pStyle w:val="NormalWeb"/>
         <w:divId w:val="601569827"/>
-        <w:rPr>
-          <w:noProof/>
-        </w:rPr>
-      </w:pPr>
-      <w:r>
-        <w:rPr>
-          <w:i/>
-          <w:iCs/>
-          <w:noProof/>
-        </w:rPr>
-        <w:t>Weinberg R. A.</w:t>
-      </w:r>
-      <w:r>
-        <w:rPr>
-          <w:noProof/>
-        </w:rPr>
-        <w:t xml:space="preserve"> The Biology of Cancer .–New York: “Garland Science”, 2013.–960p.</w:t>
-      </w:r>
-    </w:p>
-    <w:p>
-      <w:pPr>
-        <w:pStyle w:val="NormalWeb"/>
-        <w:divId w:val="601569827"/>
-        <w:rPr>
-          <w:noProof/>
-        </w:rPr>
-      </w:pPr>
-      <w:r>
-        <w:rPr>
-          <w:i/>
-          <w:iCs/>
-          <w:noProof/>
-        </w:rPr>
-        <w:t>Fletcher D. A., Mullins R. D.</w:t>
-      </w:r>
-      <w:r>
-        <w:rPr>
-          <w:noProof/>
-        </w:rPr>
-        <w:t xml:space="preserve"> Cell mechanics and the cytoskeleton // Nature.–2010.–</w:t>
-      </w:r>
-      <w:r>
-        <w:rPr>
-          <w:b/>
-          <w:bCs/>
-          <w:noProof/>
-        </w:rPr>
-        <w:t>463</w:t>
-      </w:r>
-      <w:r>
-        <w:rPr>
-          <w:noProof/>
-        </w:rPr>
-        <w:t xml:space="preserve">, N 7280.–P.485–92. </w:t>
-      </w:r>
-    </w:p>
-    <w:p>
-      <w:pPr>
-        <w:pStyle w:val="NormalWeb"/>
-        <w:divId w:val="702824897"/>
         <w:rPr>
           <w:lang w:val="en-US"/>
         </w:rPr>
@@ -821,7 +839,7 @@
 </file>
 
 <file path=customXml/itemProps1.xml><?xml version="1.0" encoding="utf-8"?>
-<ds:datastoreItem xmlns:ds="http://schemas.openxmlformats.org/officeDocument/2006/customXml" ds:itemID="{3552B54F-A43A-4551-ADEC-11EE89F60556}">
+<ds:datastoreItem xmlns:ds="http://schemas.openxmlformats.org/officeDocument/2006/customXml" ds:itemID="{77560CB2-1F10-47DD-A3F8-92B755EF88A7}">
   <ds:schemaRefs>
     <ds:schemaRef ds:uri="http://schemas.openxmlformats.org/officeDocument/2006/bibliography"/>
   </ds:schemaRefs>

</xml_diff>

<commit_message>
style updated, sample doc updated
space after book title removed
</commit_message>
<xml_diff>
--- a/bpcell/bpcell_example.docx
+++ b/bpcell/bpcell_example.docx
@@ -135,7 +135,7 @@
         <w:rPr>
           <w:lang w:val="en-US"/>
         </w:rPr>
-        <w:instrText>ADDIN CSL_CITATION { "citationItems" : [ { "id" : "ITEM-1", "itemData" : { "DOI" : "10.1038/nature08908", "ISSN" : "1476-4687", "PMID" : "20110992", "abstract" : "The ability of a eukaryotic cell to resist deformation, to transport intracellular cargo and to change shape during movement depends on the cytoskeleton, an interconnected network of filamentous polymers and regulatory proteins. Recent work has demonstrated that both internal and external physical forces can act through the cytoskeleton to affect local mechanical properties and cellular behaviour. Attention is now focused on how cytoskeletal networks generate, transmit and respond to mechanical signals over both short and long timescales. An important insight emerging from this work is that long-lived cytoskeletal structures may act as epigenetic determinants of cell shape, function and fate.", "author" : [ { "dropping-particle" : "", "family" : "Fletcher", "given" : "Daniel A", "non-dropping-particle" : "", "parse-names" : false, "suffix" : "" }, { "dropping-particle" : "", "family" : "Mullins", "given" : "R Dyche", "non-dropping-particle" : "", "parse-names" : false, "suffix" : "" } ], "container-title" : "Nature", "id" : "ITEM-1", "issue" : "7280", "issued" : { "date-parts" : [ [ "2010", "1", "28" ] ] }, "page" : "485-92", "publisher-place" : "city", "title" : "Cell mechanics and the cytoskeleton.", "type" : "article-journal", "volume" : "463" }, "uris" : [ "http://www.mendeley.com/documents/?uuid=e4eb564e-ecf5-4a64-b04b-8a5eb46a9504" ] } ], "mendeley" : { "previouslyFormattedCitation" : "[3]" }, "properties" : { "noteIndex" : 0 }, "schema" : "https://github.com/citation-style-language/schema/raw/master/csl-citation.json" }</w:instrText>
+        <w:instrText>ADDIN CSL_CITATION { "citationItems" : [ { "id" : "ITEM-1", "itemData" : { "DOI" : "10.1038/nature08908", "ISSN" : "1476-4687", "PMID" : "20110992", "abstract" : "The ability of a eukaryotic cell to resist deformation, to transport intracellular cargo and to change shape during movement depends on the cytoskeleton, an interconnected network of filamentous polymers and regulatory proteins. Recent work has demonstrated that both internal and external physical forces can act through the cytoskeleton to affect local mechanical properties and cellular behaviour. Attention is now focused on how cytoskeletal networks generate, transmit and respond to mechanical signals over both short and long timescales. An important insight emerging from this work is that long-lived cytoskeletal structures may act as epigenetic determinants of cell shape, function and fate.", "author" : [ { "dropping-particle" : "", "family" : "Fletcher", "given" : "Daniel A", "non-dropping-particle" : "", "parse-names" : false, "suffix" : "" }, { "dropping-particle" : "", "family" : "Mullins", "given" : "R Dyche", "non-dropping-particle" : "", "parse-names" : false, "suffix" : "" } ], "container-title" : "Nature", "id" : "ITEM-1", "issue" : "7280", "issued" : { "date-parts" : [ [ "2010", "1", "28" ] ] }, "page" : "485-492", "publisher-place" : "city", "title" : "Cell mechanics and the cytoskeleton.", "type" : "article-journal", "volume" : "463" }, "uris" : [ "http://www.mendeley.com/documents/?uuid=e4eb564e-ecf5-4a64-b04b-8a5eb46a9504" ] } ], "mendeley" : { "previouslyFormattedCitation" : "[3]" }, "properties" : { "noteIndex" : 0 }, "schema" : "https://github.com/citation-style-language/schema/raw/master/csl-citation.json" }</w:instrText>
       </w:r>
       <w:r>
         <w:rPr>
@@ -188,7 +188,7 @@
     <w:p>
       <w:pPr>
         <w:pStyle w:val="NormalWeb"/>
-        <w:divId w:val="2067758350"/>
+        <w:divId w:val="1710522221"/>
         <w:rPr>
           <w:noProof/>
         </w:rPr>
@@ -243,13 +243,13 @@
         <w:rPr>
           <w:noProof/>
         </w:rPr>
-        <w:t>, N 1.–P.55–64.</w:t>
+        <w:t>, N 1.–P. 55–64.</w:t>
       </w:r>
     </w:p>
     <w:p>
       <w:pPr>
         <w:pStyle w:val="NormalWeb"/>
-        <w:divId w:val="2067758350"/>
+        <w:divId w:val="1710522221"/>
         <w:rPr>
           <w:noProof/>
         </w:rPr>
@@ -272,13 +272,13 @@
         <w:rPr>
           <w:noProof/>
         </w:rPr>
-        <w:t xml:space="preserve"> The Biology of Cancer .–New York: “Garland Science”, 2013.–960p.</w:t>
+        <w:t xml:space="preserve"> The Biology of Cancer.–New York: “Garland Science”, 2013.–960p.</w:t>
       </w:r>
     </w:p>
     <w:p>
       <w:pPr>
         <w:pStyle w:val="NormalWeb"/>
-        <w:divId w:val="2067758350"/>
+        <w:divId w:val="1710522221"/>
         <w:rPr>
           <w:noProof/>
         </w:rPr>
@@ -315,13 +315,13 @@
         <w:rPr>
           <w:noProof/>
         </w:rPr>
-        <w:t xml:space="preserve">, N 7280.–P.485–92. </w:t>
+        <w:t xml:space="preserve">, N 7280.–P. 485–492. </w:t>
       </w:r>
     </w:p>
     <w:p>
       <w:pPr>
         <w:pStyle w:val="NormalWeb"/>
-        <w:divId w:val="601569827"/>
+        <w:divId w:val="421487781"/>
         <w:rPr>
           <w:lang w:val="en-US"/>
         </w:rPr>
@@ -839,7 +839,7 @@
 </file>
 
 <file path=customXml/itemProps1.xml><?xml version="1.0" encoding="utf-8"?>
-<ds:datastoreItem xmlns:ds="http://schemas.openxmlformats.org/officeDocument/2006/customXml" ds:itemID="{77560CB2-1F10-47DD-A3F8-92B755EF88A7}">
+<ds:datastoreItem xmlns:ds="http://schemas.openxmlformats.org/officeDocument/2006/customXml" ds:itemID="{4E6D130B-C67F-4524-B607-EEC37986BF3C}">
   <ds:schemaRefs>
     <ds:schemaRef ds:uri="http://schemas.openxmlformats.org/officeDocument/2006/bibliography"/>
   </ds:schemaRefs>

</xml_diff>

<commit_message>
updated bpcell style to 2014 rules
</commit_message>
<xml_diff>
--- a/bpcell/bpcell_example.docx
+++ b/bpcell/bpcell_example.docx
@@ -192,11 +192,9 @@
     <w:p>
       <w:pPr>
         <w:pStyle w:val="NormalWeb"/>
-        <w:jc w:val="both"/>
-        <w:divId w:val="1710522221"/>
-        <w:rPr>
-          <w:noProof/>
-          <w:lang w:val="en-US"/>
+        <w:divId w:val="1295990529"/>
+        <w:rPr>
+          <w:noProof/>
         </w:rPr>
       </w:pPr>
       <w:r>
@@ -220,7 +218,6 @@
       <w:r>
         <w:rPr>
           <w:noProof/>
-          <w:lang w:val="en-US"/>
         </w:rPr>
         <w:t xml:space="preserve">1. </w:t>
       </w:r>
@@ -229,32 +226,128 @@
           <w:i/>
           <w:iCs/>
           <w:noProof/>
-          <w:lang w:val="en-US"/>
         </w:rPr>
         <w:t>Friedl P., Wolf K., Lammerding J.</w:t>
       </w:r>
       <w:r>
         <w:rPr>
           <w:noProof/>
-          <w:lang w:val="en-US"/>
-        </w:rPr>
-        <w:t xml:space="preserve"> Nuclear mechanics during cell migration // Curr. Opin. Cell Biol.–2011.–</w:t>
+        </w:rPr>
+        <w:t xml:space="preserve"> Nuclear mechanics during cell migration. </w:t>
+      </w:r>
+      <w:r>
+        <w:rPr>
+          <w:i/>
+          <w:iCs/>
+          <w:noProof/>
+        </w:rPr>
+        <w:t>Curr Opin Cell Biol</w:t>
+      </w:r>
+      <w:r>
+        <w:rPr>
+          <w:noProof/>
+        </w:rPr>
+        <w:t xml:space="preserve"> 2011; </w:t>
       </w:r>
       <w:r>
         <w:rPr>
           <w:b/>
           <w:bCs/>
           <w:noProof/>
-          <w:lang w:val="en-US"/>
         </w:rPr>
         <w:t>23</w:t>
       </w:r>
       <w:r>
         <w:rPr>
           <w:noProof/>
-          <w:lang w:val="en-US"/>
-        </w:rPr>
-        <w:t>, N 1.–P. 55–64.</w:t>
+        </w:rPr>
+        <w:t>(1): 55–64.</w:t>
+      </w:r>
+    </w:p>
+    <w:p>
+      <w:pPr>
+        <w:pStyle w:val="NormalWeb"/>
+        <w:divId w:val="1295990529"/>
+        <w:rPr>
+          <w:noProof/>
+        </w:rPr>
+      </w:pPr>
+      <w:r>
+        <w:rPr>
+          <w:noProof/>
+        </w:rPr>
+        <w:t xml:space="preserve">2. </w:t>
+      </w:r>
+      <w:r>
+        <w:rPr>
+          <w:i/>
+          <w:iCs/>
+          <w:noProof/>
+        </w:rPr>
+        <w:t>Weinberg R. A.</w:t>
+      </w:r>
+      <w:r>
+        <w:rPr>
+          <w:noProof/>
+        </w:rPr>
+        <w:t xml:space="preserve"> The Biology of Cancer.– New York: “Garland Science”, 2013.– 960p.</w:t>
+      </w:r>
+    </w:p>
+    <w:p>
+      <w:pPr>
+        <w:pStyle w:val="NormalWeb"/>
+        <w:divId w:val="1295990529"/>
+        <w:rPr>
+          <w:noProof/>
+        </w:rPr>
+      </w:pPr>
+      <w:r>
+        <w:rPr>
+          <w:noProof/>
+        </w:rPr>
+        <w:t xml:space="preserve">3. </w:t>
+      </w:r>
+      <w:r>
+        <w:rPr>
+          <w:i/>
+          <w:iCs/>
+          <w:noProof/>
+        </w:rPr>
+        <w:t>Fletcher D. A., Mullins R. D.</w:t>
+      </w:r>
+      <w:r>
+        <w:rPr>
+          <w:noProof/>
+        </w:rPr>
+        <w:t xml:space="preserve"> Cell mechanics and the cytoskeleton. </w:t>
+      </w:r>
+      <w:r>
+        <w:rPr>
+          <w:i/>
+          <w:iCs/>
+          <w:noProof/>
+        </w:rPr>
+        <w:t>Nature</w:t>
+      </w:r>
+      <w:r>
+        <w:rPr>
+          <w:noProof/>
+        </w:rPr>
+        <w:t xml:space="preserve"> 2010; </w:t>
+      </w:r>
+      <w:r>
+        <w:rPr>
+          <w:b/>
+          <w:bCs/>
+          <w:noProof/>
+        </w:rPr>
+        <w:t>463</w:t>
+      </w:r>
+      <w:r>
+        <w:rPr>
+          <w:noProof/>
+        </w:rPr>
+        <w:t xml:space="preserve">(7280): 485–492. </w:t>
       </w:r>
     </w:p>
     <w:p>
@@ -262,95 +355,6 @@
         <w:pStyle w:val="NormalWeb"/>
         <w:jc w:val="both"/>
         <w:divId w:val="1710522221"/>
-        <w:rPr>
-          <w:noProof/>
-          <w:lang w:val="en-US"/>
-        </w:rPr>
-      </w:pPr>
-      <w:r>
-        <w:rPr>
-          <w:noProof/>
-          <w:lang w:val="en-US"/>
-        </w:rPr>
-        <w:t xml:space="preserve">2. </w:t>
-      </w:r>
-      <w:r>
-        <w:rPr>
-          <w:i/>
-          <w:iCs/>
-          <w:noProof/>
-          <w:lang w:val="en-US"/>
-        </w:rPr>
-        <w:t>Weinberg R. A.</w:t>
-      </w:r>
-      <w:r>
-        <w:rPr>
-          <w:noProof/>
-          <w:lang w:val="en-US"/>
-        </w:rPr>
-        <w:t xml:space="preserve"> The Biology of Cancer.–New York: “Garland Science”, 2013.–960p.</w:t>
-      </w:r>
-    </w:p>
-    <w:p>
-      <w:pPr>
-        <w:pStyle w:val="NormalWeb"/>
-        <w:jc w:val="both"/>
-        <w:divId w:val="1710522221"/>
-        <w:rPr>
-          <w:noProof/>
-        </w:rPr>
-      </w:pPr>
-      <w:r>
-        <w:rPr>
-          <w:noProof/>
-          <w:lang w:val="en-US"/>
-        </w:rPr>
-        <w:t xml:space="preserve">3. </w:t>
-      </w:r>
-      <w:r>
-        <w:rPr>
-          <w:i/>
-          <w:iCs/>
-          <w:noProof/>
-          <w:lang w:val="en-US"/>
-        </w:rPr>
-        <w:t>Fletcher D. A., Mullins R. D.</w:t>
-      </w:r>
-      <w:r>
-        <w:rPr>
-          <w:noProof/>
-          <w:lang w:val="en-US"/>
-        </w:rPr>
-        <w:t xml:space="preserve"> Cell mechanics and the cytoskeleton // Nature.–2010.–</w:t>
-      </w:r>
-      <w:r>
-        <w:rPr>
-          <w:b/>
-          <w:bCs/>
-          <w:noProof/>
-          <w:lang w:val="en-US"/>
-        </w:rPr>
-        <w:t>463</w:t>
-      </w:r>
-      <w:r>
-        <w:rPr>
-          <w:noProof/>
-          <w:lang w:val="en-US"/>
-        </w:rPr>
-        <w:t xml:space="preserve">, N 7280.–P. </w:t>
-      </w:r>
-      <w:r>
-        <w:rPr>
-          <w:noProof/>
-        </w:rPr>
-        <w:t xml:space="preserve">485–492. </w:t>
-      </w:r>
-    </w:p>
-    <w:p>
-      <w:pPr>
-        <w:pStyle w:val="NormalWeb"/>
-        <w:jc w:val="both"/>
-        <w:divId w:val="421487781"/>
         <w:rPr>
           <w:lang w:val="en-US"/>
         </w:rPr>
@@ -868,7 +872,7 @@
 </file>
 
 <file path=customXml/itemProps1.xml><?xml version="1.0" encoding="utf-8"?>
-<ds:datastoreItem xmlns:ds="http://schemas.openxmlformats.org/officeDocument/2006/customXml" ds:itemID="{4E6D130B-C67F-4524-B607-EEC37986BF3C}">
+<ds:datastoreItem xmlns:ds="http://schemas.openxmlformats.org/officeDocument/2006/customXml" ds:itemID="{402FDE46-161E-4DE4-887C-243F5A6D25A3}">
   <ds:schemaRefs>
     <ds:schemaRef ds:uri="http://schemas.openxmlformats.org/officeDocument/2006/bibliography"/>
   </ds:schemaRefs>

</xml_diff>

<commit_message>
errors in docx file corrected
</commit_message>
<xml_diff>
--- a/bpcell/bpcell_example.docx
+++ b/bpcell/bpcell_example.docx
@@ -119,13 +119,13 @@
         <w:rPr>
           <w:lang w:val="en-US"/>
         </w:rPr>
+        <w:t>Finally, Fletcher et al. found out that ...</w:t>
+      </w:r>
+      <w:r>
+        <w:rPr>
+          <w:lang w:val="en-US"/>
+        </w:rPr>
         <w:t xml:space="preserve"> </w:t>
-      </w:r>
-      <w:r>
-        <w:rPr>
-          <w:lang w:val="en-US"/>
-        </w:rPr>
-        <w:t>Finally, Fletcher et al. found out that ...</w:t>
       </w:r>
       <w:r>
         <w:rPr>
@@ -195,6 +195,7 @@
         <w:divId w:val="1295990529"/>
         <w:rPr>
           <w:noProof/>
+          <w:lang w:val="en-US"/>
         </w:rPr>
       </w:pPr>
       <w:r>
@@ -218,6 +219,7 @@
       <w:r>
         <w:rPr>
           <w:noProof/>
+          <w:lang w:val="en-US"/>
         </w:rPr>
         <w:t xml:space="preserve">1. </w:t>
       </w:r>
@@ -226,12 +228,14 @@
           <w:i/>
           <w:iCs/>
           <w:noProof/>
+          <w:lang w:val="en-US"/>
         </w:rPr>
         <w:t>Friedl P., Wolf K., Lammerding J.</w:t>
       </w:r>
       <w:r>
         <w:rPr>
           <w:noProof/>
+          <w:lang w:val="en-US"/>
         </w:rPr>
         <w:t xml:space="preserve"> Nuclear mechanics during cell migration. </w:t>
       </w:r>
@@ -240,12 +244,14 @@
           <w:i/>
           <w:iCs/>
           <w:noProof/>
+          <w:lang w:val="en-US"/>
         </w:rPr>
         <w:t>Curr Opin Cell Biol</w:t>
       </w:r>
       <w:r>
         <w:rPr>
           <w:noProof/>
+          <w:lang w:val="en-US"/>
         </w:rPr>
         <w:t xml:space="preserve"> 2011; </w:t>
       </w:r>
@@ -254,12 +260,14 @@
           <w:b/>
           <w:bCs/>
           <w:noProof/>
+          <w:lang w:val="en-US"/>
         </w:rPr>
         <w:t>23</w:t>
       </w:r>
       <w:r>
         <w:rPr>
           <w:noProof/>
+          <w:lang w:val="en-US"/>
         </w:rPr>
         <w:t>(1): 55–64.</w:t>
       </w:r>
@@ -270,11 +278,13 @@
         <w:divId w:val="1295990529"/>
         <w:rPr>
           <w:noProof/>
+          <w:lang w:val="en-US"/>
         </w:rPr>
       </w:pPr>
       <w:r>
         <w:rPr>
           <w:noProof/>
+          <w:lang w:val="en-US"/>
         </w:rPr>
         <w:t xml:space="preserve">2. </w:t>
       </w:r>
@@ -283,12 +293,14 @@
           <w:i/>
           <w:iCs/>
           <w:noProof/>
+          <w:lang w:val="en-US"/>
         </w:rPr>
         <w:t>Weinberg R. A.</w:t>
       </w:r>
       <w:r>
         <w:rPr>
           <w:noProof/>
+          <w:lang w:val="en-US"/>
         </w:rPr>
         <w:t xml:space="preserve"> The Biology of Cancer.– New York: “Garland Science”, 2013.– 960p.</w:t>
       </w:r>
@@ -304,6 +316,7 @@
       <w:r>
         <w:rPr>
           <w:noProof/>
+          <w:lang w:val="en-US"/>
         </w:rPr>
         <w:t xml:space="preserve">3. </w:t>
       </w:r>
@@ -312,12 +325,14 @@
           <w:i/>
           <w:iCs/>
           <w:noProof/>
+          <w:lang w:val="en-US"/>
         </w:rPr>
         <w:t>Fletcher D. A., Mullins R. D.</w:t>
       </w:r>
       <w:r>
         <w:rPr>
           <w:noProof/>
+          <w:lang w:val="en-US"/>
         </w:rPr>
         <w:t xml:space="preserve"> Cell mechanics and the cytoskeleton. </w:t>
       </w:r>
@@ -872,7 +887,7 @@
 </file>
 
 <file path=customXml/itemProps1.xml><?xml version="1.0" encoding="utf-8"?>
-<ds:datastoreItem xmlns:ds="http://schemas.openxmlformats.org/officeDocument/2006/customXml" ds:itemID="{402FDE46-161E-4DE4-887C-243F5A6D25A3}">
+<ds:datastoreItem xmlns:ds="http://schemas.openxmlformats.org/officeDocument/2006/customXml" ds:itemID="{5CFE3CC4-F71D-4ECB-8372-95A91F85A130}">
   <ds:schemaRefs>
     <ds:schemaRef ds:uri="http://schemas.openxmlformats.org/officeDocument/2006/bibliography"/>
   </ds:schemaRefs>

</xml_diff>